<commit_message>
interpolation & visualization update
Improved Wave-interpolation-formula.
Used it in conjunction with a kivy screenshot def to improve visualization.
Fixed README and updated links.
</commit_message>
<xml_diff>
--- a/Visualization.docx
+++ b/Visualization.docx
@@ -82,7 +82,45 @@
             </w:r>
             <w:proofErr w:type="spellEnd"/>
             <w:r>
-              <w:t xml:space="preserve"> all </w:t>
+              <w:t>,</w:t>
+            </w:r>
+            <w:r>
+              <w:t xml:space="preserve"> </w:t>
+            </w:r>
+            <w:proofErr w:type="spellStart"/>
+            <w:r>
+              <w:t>except</w:t>
+            </w:r>
+            <w:proofErr w:type="spellEnd"/>
+            <w:r>
+              <w:t xml:space="preserve"> </w:t>
+            </w:r>
+            <w:proofErr w:type="spellStart"/>
+            <w:r>
+              <w:t>black</w:t>
+            </w:r>
+            <w:proofErr w:type="spellEnd"/>
+            <w:r>
+              <w:t xml:space="preserve"> and </w:t>
+            </w:r>
+            <w:proofErr w:type="spellStart"/>
+            <w:r>
+              <w:t>white</w:t>
+            </w:r>
+            <w:proofErr w:type="spellEnd"/>
+            <w:r>
+              <w:t xml:space="preserve">, </w:t>
+            </w:r>
+            <w:r>
+              <w:t xml:space="preserve">all </w:t>
+            </w:r>
+            <w:proofErr w:type="spellStart"/>
+            <w:r>
+              <w:t>other</w:t>
+            </w:r>
+            <w:proofErr w:type="spellEnd"/>
+            <w:r>
+              <w:t xml:space="preserve"> </w:t>
             </w:r>
             <w:proofErr w:type="spellStart"/>
             <w:r>
@@ -98,7 +136,15 @@
             </w:r>
             <w:proofErr w:type="spellEnd"/>
             <w:r>
-              <w:t xml:space="preserve"> oft </w:t>
+              <w:t xml:space="preserve"> </w:t>
+            </w:r>
+            <w:proofErr w:type="spellStart"/>
+            <w:r>
+              <w:t>of</w:t>
+            </w:r>
+            <w:proofErr w:type="spellEnd"/>
+            <w:r>
+              <w:t xml:space="preserve"> </w:t>
             </w:r>
             <w:proofErr w:type="spellStart"/>
             <w:r>
@@ -129,41 +175,6 @@
               <w:t>reached</w:t>
             </w:r>
             <w:proofErr w:type="spellEnd"/>
-            <w:r>
-              <w:t xml:space="preserve"> (</w:t>
-            </w:r>
-            <w:proofErr w:type="spellStart"/>
-            <w:r>
-              <w:t>no</w:t>
-            </w:r>
-            <w:proofErr w:type="spellEnd"/>
-            <w:r>
-              <w:t xml:space="preserve"> </w:t>
-            </w:r>
-            <w:proofErr w:type="spellStart"/>
-            <w:r>
-              <w:t>white</w:t>
-            </w:r>
-            <w:proofErr w:type="spellEnd"/>
-            <w:r>
-              <w:t xml:space="preserve"> </w:t>
-            </w:r>
-            <w:proofErr w:type="spellStart"/>
-            <w:r>
-              <w:t>nor</w:t>
-            </w:r>
-            <w:proofErr w:type="spellEnd"/>
-            <w:r>
-              <w:t xml:space="preserve"> </w:t>
-            </w:r>
-            <w:proofErr w:type="spellStart"/>
-            <w:r>
-              <w:t>black</w:t>
-            </w:r>
-            <w:proofErr w:type="spellEnd"/>
-            <w:r>
-              <w:t>)</w:t>
-            </w:r>
           </w:p>
         </w:tc>
         <w:tc>
@@ -240,10 +251,10 @@
                 <w:noProof/>
               </w:rPr>
               <w:drawing>
-                <wp:inline distT="0" distB="0" distL="0" distR="0" wp14:anchorId="425B043A" wp14:editId="522C42C9">
+                <wp:inline distT="0" distB="0" distL="0" distR="0" wp14:anchorId="2C79CA9C" wp14:editId="33305754">
                   <wp:extent cx="1800000" cy="1800000"/>
                   <wp:effectExtent l="0" t="0" r="0" b="0"/>
-                  <wp:docPr id="980093983" name="Grafik 9"/>
+                  <wp:docPr id="1242894153" name="Grafik 8"/>
                   <wp:cNvGraphicFramePr>
                     <a:graphicFrameLocks xmlns:a="http://schemas.openxmlformats.org/drawingml/2006/main"/>
                   </wp:cNvGraphicFramePr>
@@ -251,7 +262,7 @@
                     <a:graphicData uri="http://schemas.openxmlformats.org/drawingml/2006/picture">
                       <pic:pic xmlns:pic="http://schemas.openxmlformats.org/drawingml/2006/picture">
                         <pic:nvPicPr>
-                          <pic:cNvPr id="0" name="Picture 9"/>
+                          <pic:cNvPr id="0" name="Picture 8"/>
                           <pic:cNvPicPr preferRelativeResize="0">
                             <a:picLocks noChangeAspect="1" noChangeArrowheads="1"/>
                           </pic:cNvPicPr>
@@ -300,10 +311,10 @@
                 <w:noProof/>
               </w:rPr>
               <w:drawing>
-                <wp:inline distT="0" distB="0" distL="0" distR="0" wp14:anchorId="66F266FD" wp14:editId="35DD1BFC">
+                <wp:inline distT="0" distB="0" distL="0" distR="0" wp14:anchorId="03A6C56C" wp14:editId="449E05B6">
                   <wp:extent cx="1800000" cy="1800000"/>
                   <wp:effectExtent l="0" t="0" r="0" b="0"/>
-                  <wp:docPr id="196218003" name="Grafik 8"/>
+                  <wp:docPr id="127891011" name="Grafik 7"/>
                   <wp:cNvGraphicFramePr>
                     <a:graphicFrameLocks xmlns:a="http://schemas.openxmlformats.org/drawingml/2006/main"/>
                   </wp:cNvGraphicFramePr>
@@ -311,13 +322,13 @@
                     <a:graphicData uri="http://schemas.openxmlformats.org/drawingml/2006/picture">
                       <pic:pic xmlns:pic="http://schemas.openxmlformats.org/drawingml/2006/picture">
                         <pic:nvPicPr>
-                          <pic:cNvPr id="0" name="Picture 8"/>
+                          <pic:cNvPr id="0" name="Picture 7"/>
                           <pic:cNvPicPr preferRelativeResize="0">
                             <a:picLocks noChangeAspect="1" noChangeArrowheads="1"/>
                           </pic:cNvPicPr>
                         </pic:nvPicPr>
                         <pic:blipFill>
-                          <a:blip r:embed="rId6" cstate="print">
+                          <a:blip r:embed="rId5" cstate="print">
                             <a:extLst>
                               <a:ext uri="{28A0092B-C50C-407E-A947-70E740481C1C}">
                                 <a14:useLocalDpi xmlns:a14="http://schemas.microsoft.com/office/drawing/2010/main" val="0"/>
@@ -377,6 +388,203 @@
                       <pic:pic xmlns:pic="http://schemas.openxmlformats.org/drawingml/2006/picture">
                         <pic:nvPicPr>
                           <pic:cNvPr id="0" name="Picture 4"/>
+                          <pic:cNvPicPr preferRelativeResize="0">
+                            <a:picLocks noChangeAspect="1" noChangeArrowheads="1"/>
+                          </pic:cNvPicPr>
+                        </pic:nvPicPr>
+                        <pic:blipFill>
+                          <a:blip r:embed="rId6">
+                            <a:extLst>
+                              <a:ext uri="{28A0092B-C50C-407E-A947-70E740481C1C}">
+                                <a14:useLocalDpi xmlns:a14="http://schemas.microsoft.com/office/drawing/2010/main" val="0"/>
+                              </a:ext>
+                            </a:extLst>
+                          </a:blip>
+                          <a:srcRect/>
+                          <a:stretch>
+                            <a:fillRect/>
+                          </a:stretch>
+                        </pic:blipFill>
+                        <pic:spPr bwMode="auto">
+                          <a:xfrm>
+                            <a:off x="0" y="0"/>
+                            <a:ext cx="1800000" cy="1800000"/>
+                          </a:xfrm>
+                          <a:prstGeom prst="rect">
+                            <a:avLst/>
+                          </a:prstGeom>
+                          <a:noFill/>
+                          <a:ln>
+                            <a:noFill/>
+                          </a:ln>
+                        </pic:spPr>
+                      </pic:pic>
+                    </a:graphicData>
+                  </a:graphic>
+                </wp:inline>
+              </w:drawing>
+            </w:r>
+          </w:p>
+        </w:tc>
+      </w:tr>
+      <w:tr>
+        <w:tc>
+          <w:tcPr>
+            <w:tcW w:w="2837" w:type="dxa"/>
+          </w:tcPr>
+          <w:p>
+            <w:r>
+              <w:t>Standard</w:t>
+            </w:r>
+          </w:p>
+        </w:tc>
+        <w:tc>
+          <w:tcPr>
+            <w:tcW w:w="3499" w:type="dxa"/>
+          </w:tcPr>
+          <w:p>
+            <w:r>
+              <w:rPr>
+                <w:noProof/>
+              </w:rPr>
+              <w:drawing>
+                <wp:inline distT="0" distB="0" distL="0" distR="0" wp14:anchorId="18AC7364" wp14:editId="45E3DAD8">
+                  <wp:extent cx="1800000" cy="1800000"/>
+                  <wp:effectExtent l="0" t="0" r="0" b="0"/>
+                  <wp:docPr id="460544042" name="Grafik 6"/>
+                  <wp:cNvGraphicFramePr>
+                    <a:graphicFrameLocks xmlns:a="http://schemas.openxmlformats.org/drawingml/2006/main"/>
+                  </wp:cNvGraphicFramePr>
+                  <a:graphic xmlns:a="http://schemas.openxmlformats.org/drawingml/2006/main">
+                    <a:graphicData uri="http://schemas.openxmlformats.org/drawingml/2006/picture">
+                      <pic:pic xmlns:pic="http://schemas.openxmlformats.org/drawingml/2006/picture">
+                        <pic:nvPicPr>
+                          <pic:cNvPr id="0" name="Picture 6"/>
+                          <pic:cNvPicPr preferRelativeResize="0">
+                            <a:picLocks noChangeAspect="1" noChangeArrowheads="1"/>
+                          </pic:cNvPicPr>
+                        </pic:nvPicPr>
+                        <pic:blipFill>
+                          <a:blip r:embed="rId5" cstate="print">
+                            <a:extLst>
+                              <a:ext uri="{28A0092B-C50C-407E-A947-70E740481C1C}">
+                                <a14:useLocalDpi xmlns:a14="http://schemas.microsoft.com/office/drawing/2010/main" val="0"/>
+                              </a:ext>
+                            </a:extLst>
+                          </a:blip>
+                          <a:srcRect/>
+                          <a:stretch>
+                            <a:fillRect/>
+                          </a:stretch>
+                        </pic:blipFill>
+                        <pic:spPr bwMode="auto">
+                          <a:xfrm>
+                            <a:off x="0" y="0"/>
+                            <a:ext cx="1800000" cy="1800000"/>
+                          </a:xfrm>
+                          <a:prstGeom prst="rect">
+                            <a:avLst/>
+                          </a:prstGeom>
+                          <a:noFill/>
+                          <a:ln>
+                            <a:noFill/>
+                          </a:ln>
+                        </pic:spPr>
+                      </pic:pic>
+                    </a:graphicData>
+                  </a:graphic>
+                </wp:inline>
+              </w:drawing>
+            </w:r>
+          </w:p>
+        </w:tc>
+        <w:tc>
+          <w:tcPr>
+            <w:tcW w:w="3500" w:type="dxa"/>
+          </w:tcPr>
+          <w:p>
+            <w:r>
+              <w:rPr>
+                <w:noProof/>
+              </w:rPr>
+              <w:drawing>
+                <wp:inline distT="0" distB="0" distL="0" distR="0" wp14:anchorId="19E9BCA6" wp14:editId="25E29E2F">
+                  <wp:extent cx="1800000" cy="1800000"/>
+                  <wp:effectExtent l="0" t="0" r="0" b="0"/>
+                  <wp:docPr id="1378534434" name="Grafik 5"/>
+                  <wp:cNvGraphicFramePr>
+                    <a:graphicFrameLocks xmlns:a="http://schemas.openxmlformats.org/drawingml/2006/main"/>
+                  </wp:cNvGraphicFramePr>
+                  <a:graphic xmlns:a="http://schemas.openxmlformats.org/drawingml/2006/main">
+                    <a:graphicData uri="http://schemas.openxmlformats.org/drawingml/2006/picture">
+                      <pic:pic xmlns:pic="http://schemas.openxmlformats.org/drawingml/2006/picture">
+                        <pic:nvPicPr>
+                          <pic:cNvPr id="0" name="Picture 5"/>
+                          <pic:cNvPicPr preferRelativeResize="0">
+                            <a:picLocks noChangeAspect="1" noChangeArrowheads="1"/>
+                          </pic:cNvPicPr>
+                        </pic:nvPicPr>
+                        <pic:blipFill>
+                          <a:blip r:embed="rId5" cstate="print">
+                            <a:extLst>
+                              <a:ext uri="{28A0092B-C50C-407E-A947-70E740481C1C}">
+                                <a14:useLocalDpi xmlns:a14="http://schemas.microsoft.com/office/drawing/2010/main" val="0"/>
+                              </a:ext>
+                            </a:extLst>
+                          </a:blip>
+                          <a:srcRect/>
+                          <a:stretch>
+                            <a:fillRect/>
+                          </a:stretch>
+                        </pic:blipFill>
+                        <pic:spPr bwMode="auto">
+                          <a:xfrm>
+                            <a:off x="0" y="0"/>
+                            <a:ext cx="1800000" cy="1800000"/>
+                          </a:xfrm>
+                          <a:prstGeom prst="rect">
+                            <a:avLst/>
+                          </a:prstGeom>
+                          <a:noFill/>
+                          <a:ln>
+                            <a:noFill/>
+                          </a:ln>
+                        </pic:spPr>
+                      </pic:pic>
+                    </a:graphicData>
+                  </a:graphic>
+                </wp:inline>
+              </w:drawing>
+            </w:r>
+          </w:p>
+        </w:tc>
+        <w:tc>
+          <w:tcPr>
+            <w:tcW w:w="2060" w:type="dxa"/>
+          </w:tcPr>
+          <w:p>
+            <w:pPr>
+              <w:rPr>
+                <w:noProof/>
+              </w:rPr>
+            </w:pPr>
+            <w:r>
+              <w:rPr>
+                <w:noProof/>
+              </w:rPr>
+              <w:drawing>
+                <wp:inline distT="0" distB="0" distL="0" distR="0" wp14:anchorId="59194D41" wp14:editId="30F8B7E5">
+                  <wp:extent cx="1800000" cy="1800000"/>
+                  <wp:effectExtent l="0" t="0" r="0" b="0"/>
+                  <wp:docPr id="1431742489" name="Grafik 6"/>
+                  <wp:cNvGraphicFramePr>
+                    <a:graphicFrameLocks xmlns:a="http://schemas.openxmlformats.org/drawingml/2006/main"/>
+                  </wp:cNvGraphicFramePr>
+                  <a:graphic xmlns:a="http://schemas.openxmlformats.org/drawingml/2006/main">
+                    <a:graphicData uri="http://schemas.openxmlformats.org/drawingml/2006/picture">
+                      <pic:pic xmlns:pic="http://schemas.openxmlformats.org/drawingml/2006/picture">
+                        <pic:nvPicPr>
+                          <pic:cNvPr id="0" name="Picture 6"/>
                           <pic:cNvPicPr preferRelativeResize="0">
                             <a:picLocks noChangeAspect="1" noChangeArrowheads="1"/>
                           </pic:cNvPicPr>
@@ -422,9 +630,14 @@
             <w:tcW w:w="2837" w:type="dxa"/>
           </w:tcPr>
           <w:p>
-            <w:r>
-              <w:t>Standard</w:t>
-            </w:r>
+            <w:proofErr w:type="spellStart"/>
+            <w:r>
+              <w:t>Mathemati</w:t>
+            </w:r>
+            <w:r>
+              <w:t>cal</w:t>
+            </w:r>
+            <w:proofErr w:type="spellEnd"/>
           </w:p>
         </w:tc>
         <w:tc>
@@ -437,10 +650,10 @@
                 <w:noProof/>
               </w:rPr>
               <w:drawing>
-                <wp:inline distT="0" distB="0" distL="0" distR="0" wp14:anchorId="0044F414" wp14:editId="4476549B">
+                <wp:inline distT="0" distB="0" distL="0" distR="0" wp14:anchorId="5FDA3D1A" wp14:editId="6B558846">
                   <wp:extent cx="1800000" cy="1800000"/>
                   <wp:effectExtent l="0" t="0" r="0" b="0"/>
-                  <wp:docPr id="601331975" name="Grafik 9"/>
+                  <wp:docPr id="283912169" name="Grafik 4"/>
                   <wp:cNvGraphicFramePr>
                     <a:graphicFrameLocks xmlns:a="http://schemas.openxmlformats.org/drawingml/2006/main"/>
                   </wp:cNvGraphicFramePr>
@@ -448,7 +661,7 @@
                     <a:graphicData uri="http://schemas.openxmlformats.org/drawingml/2006/picture">
                       <pic:pic xmlns:pic="http://schemas.openxmlformats.org/drawingml/2006/picture">
                         <pic:nvPicPr>
-                          <pic:cNvPr id="0" name="Picture 9"/>
+                          <pic:cNvPr id="0" name="Picture 4"/>
                           <pic:cNvPicPr preferRelativeResize="0">
                             <a:picLocks noChangeAspect="1" noChangeArrowheads="1"/>
                           </pic:cNvPicPr>
@@ -497,10 +710,10 @@
                 <w:noProof/>
               </w:rPr>
               <w:drawing>
-                <wp:inline distT="0" distB="0" distL="0" distR="0" wp14:anchorId="00D1637C" wp14:editId="7AC979B2">
+                <wp:inline distT="0" distB="0" distL="0" distR="0" wp14:anchorId="7D08465C" wp14:editId="54026A86">
                   <wp:extent cx="1800000" cy="1800000"/>
                   <wp:effectExtent l="0" t="0" r="0" b="0"/>
-                  <wp:docPr id="1590212073" name="Grafik 7"/>
+                  <wp:docPr id="115718129" name="Grafik 3"/>
                   <wp:cNvGraphicFramePr>
                     <a:graphicFrameLocks xmlns:a="http://schemas.openxmlformats.org/drawingml/2006/main"/>
                   </wp:cNvGraphicFramePr>
@@ -508,7 +721,7 @@
                     <a:graphicData uri="http://schemas.openxmlformats.org/drawingml/2006/picture">
                       <pic:pic xmlns:pic="http://schemas.openxmlformats.org/drawingml/2006/picture">
                         <pic:nvPicPr>
-                          <pic:cNvPr id="0" name="Picture 7"/>
+                          <pic:cNvPr id="0" name="Picture 3"/>
                           <pic:cNvPicPr preferRelativeResize="0">
                             <a:picLocks noChangeAspect="1" noChangeArrowheads="1"/>
                           </pic:cNvPicPr>
@@ -562,10 +775,10 @@
                 <w:noProof/>
               </w:rPr>
               <w:drawing>
-                <wp:inline distT="0" distB="0" distL="0" distR="0" wp14:anchorId="59194D41" wp14:editId="30F8B7E5">
+                <wp:inline distT="0" distB="0" distL="0" distR="0" wp14:anchorId="3ABAD4DE" wp14:editId="02D2AACC">
                   <wp:extent cx="1800000" cy="1800000"/>
                   <wp:effectExtent l="0" t="0" r="0" b="0"/>
-                  <wp:docPr id="1431742489" name="Grafik 6"/>
+                  <wp:docPr id="680961382" name="Grafik 2"/>
                   <wp:cNvGraphicFramePr>
                     <a:graphicFrameLocks xmlns:a="http://schemas.openxmlformats.org/drawingml/2006/main"/>
                   </wp:cNvGraphicFramePr>
@@ -573,7 +786,7 @@
                     <a:graphicData uri="http://schemas.openxmlformats.org/drawingml/2006/picture">
                       <pic:pic xmlns:pic="http://schemas.openxmlformats.org/drawingml/2006/picture">
                         <pic:nvPicPr>
-                          <pic:cNvPr id="0" name="Picture 6"/>
+                          <pic:cNvPr id="0" name="Picture 2"/>
                           <pic:cNvPicPr preferRelativeResize="0">
                             <a:picLocks noChangeAspect="1" noChangeArrowheads="1"/>
                           </pic:cNvPicPr>
@@ -627,6 +840,17 @@
               <w:t>cal</w:t>
             </w:r>
             <w:proofErr w:type="spellEnd"/>
+            <w:r>
+              <w:t xml:space="preserve"> + Gamma</w:t>
+            </w:r>
+            <w:r>
+              <w:t xml:space="preserve"> </w:t>
+            </w:r>
+            <w:proofErr w:type="spellStart"/>
+            <w:r>
+              <w:t>Correction</w:t>
+            </w:r>
+            <w:proofErr w:type="spellEnd"/>
           </w:p>
         </w:tc>
         <w:tc>
@@ -639,10 +863,10 @@
                 <w:noProof/>
               </w:rPr>
               <w:drawing>
-                <wp:inline distT="0" distB="0" distL="0" distR="0" wp14:anchorId="2BD9F292" wp14:editId="0A65E67F">
+                <wp:inline distT="0" distB="0" distL="0" distR="0" wp14:anchorId="06AB3534" wp14:editId="03FB12B2">
                   <wp:extent cx="1800000" cy="1800000"/>
                   <wp:effectExtent l="0" t="0" r="0" b="0"/>
-                  <wp:docPr id="348804232" name="Grafik 5"/>
+                  <wp:docPr id="943350787" name="Grafik 2"/>
                   <wp:cNvGraphicFramePr>
                     <a:graphicFrameLocks xmlns:a="http://schemas.openxmlformats.org/drawingml/2006/main"/>
                   </wp:cNvGraphicFramePr>
@@ -650,7 +874,7 @@
                     <a:graphicData uri="http://schemas.openxmlformats.org/drawingml/2006/picture">
                       <pic:pic xmlns:pic="http://schemas.openxmlformats.org/drawingml/2006/picture">
                         <pic:nvPicPr>
-                          <pic:cNvPr id="0" name="Picture 5"/>
+                          <pic:cNvPr id="0" name="Picture 2"/>
                           <pic:cNvPicPr preferRelativeResize="0">
                             <a:picLocks noChangeAspect="1" noChangeArrowheads="1"/>
                           </pic:cNvPicPr>
@@ -699,10 +923,10 @@
                 <w:noProof/>
               </w:rPr>
               <w:drawing>
-                <wp:inline distT="0" distB="0" distL="0" distR="0" wp14:anchorId="7190DBAA" wp14:editId="601B8913">
+                <wp:inline distT="0" distB="0" distL="0" distR="0" wp14:anchorId="6E18768D" wp14:editId="18DCBF9C">
                   <wp:extent cx="1800000" cy="1800000"/>
                   <wp:effectExtent l="0" t="0" r="0" b="0"/>
-                  <wp:docPr id="1363505369" name="Grafik 3"/>
+                  <wp:docPr id="1041624112" name="Grafik 1"/>
                   <wp:cNvGraphicFramePr>
                     <a:graphicFrameLocks xmlns:a="http://schemas.openxmlformats.org/drawingml/2006/main"/>
                   </wp:cNvGraphicFramePr>
@@ -710,7 +934,7 @@
                     <a:graphicData uri="http://schemas.openxmlformats.org/drawingml/2006/picture">
                       <pic:pic xmlns:pic="http://schemas.openxmlformats.org/drawingml/2006/picture">
                         <pic:nvPicPr>
-                          <pic:cNvPr id="0" name="Picture 3"/>
+                          <pic:cNvPr id="0" name="Picture 1"/>
                           <pic:cNvPicPr preferRelativeResize="0">
                             <a:picLocks noChangeAspect="1" noChangeArrowheads="1"/>
                           </pic:cNvPicPr>
@@ -764,219 +988,6 @@
                 <w:noProof/>
               </w:rPr>
               <w:drawing>
-                <wp:inline distT="0" distB="0" distL="0" distR="0" wp14:anchorId="3ABAD4DE" wp14:editId="02D2AACC">
-                  <wp:extent cx="1800000" cy="1800000"/>
-                  <wp:effectExtent l="0" t="0" r="0" b="0"/>
-                  <wp:docPr id="680961382" name="Grafik 2"/>
-                  <wp:cNvGraphicFramePr>
-                    <a:graphicFrameLocks xmlns:a="http://schemas.openxmlformats.org/drawingml/2006/main"/>
-                  </wp:cNvGraphicFramePr>
-                  <a:graphic xmlns:a="http://schemas.openxmlformats.org/drawingml/2006/main">
-                    <a:graphicData uri="http://schemas.openxmlformats.org/drawingml/2006/picture">
-                      <pic:pic xmlns:pic="http://schemas.openxmlformats.org/drawingml/2006/picture">
-                        <pic:nvPicPr>
-                          <pic:cNvPr id="0" name="Picture 2"/>
-                          <pic:cNvPicPr preferRelativeResize="0">
-                            <a:picLocks noChangeAspect="1" noChangeArrowheads="1"/>
-                          </pic:cNvPicPr>
-                        </pic:nvPicPr>
-                        <pic:blipFill>
-                          <a:blip r:embed="rId13">
-                            <a:extLst>
-                              <a:ext uri="{28A0092B-C50C-407E-A947-70E740481C1C}">
-                                <a14:useLocalDpi xmlns:a14="http://schemas.microsoft.com/office/drawing/2010/main" val="0"/>
-                              </a:ext>
-                            </a:extLst>
-                          </a:blip>
-                          <a:srcRect/>
-                          <a:stretch>
-                            <a:fillRect/>
-                          </a:stretch>
-                        </pic:blipFill>
-                        <pic:spPr bwMode="auto">
-                          <a:xfrm>
-                            <a:off x="0" y="0"/>
-                            <a:ext cx="1800000" cy="1800000"/>
-                          </a:xfrm>
-                          <a:prstGeom prst="rect">
-                            <a:avLst/>
-                          </a:prstGeom>
-                          <a:noFill/>
-                          <a:ln>
-                            <a:noFill/>
-                          </a:ln>
-                        </pic:spPr>
-                      </pic:pic>
-                    </a:graphicData>
-                  </a:graphic>
-                </wp:inline>
-              </w:drawing>
-            </w:r>
-          </w:p>
-        </w:tc>
-      </w:tr>
-      <w:tr>
-        <w:tc>
-          <w:tcPr>
-            <w:tcW w:w="2837" w:type="dxa"/>
-          </w:tcPr>
-          <w:p>
-            <w:proofErr w:type="spellStart"/>
-            <w:r>
-              <w:t>Mathemati</w:t>
-            </w:r>
-            <w:r>
-              <w:t>cal</w:t>
-            </w:r>
-            <w:proofErr w:type="spellEnd"/>
-            <w:r>
-              <w:t xml:space="preserve"> + Gamma</w:t>
-            </w:r>
-            <w:r>
-              <w:t xml:space="preserve"> </w:t>
-            </w:r>
-            <w:proofErr w:type="spellStart"/>
-            <w:r>
-              <w:t>Correction</w:t>
-            </w:r>
-            <w:proofErr w:type="spellEnd"/>
-          </w:p>
-        </w:tc>
-        <w:tc>
-          <w:tcPr>
-            <w:tcW w:w="3499" w:type="dxa"/>
-          </w:tcPr>
-          <w:p>
-            <w:r>
-              <w:rPr>
-                <w:noProof/>
-              </w:rPr>
-              <w:drawing>
-                <wp:inline distT="0" distB="0" distL="0" distR="0" wp14:anchorId="2D5DC064" wp14:editId="60C7890B">
-                  <wp:extent cx="1800000" cy="1800000"/>
-                  <wp:effectExtent l="0" t="0" r="0" b="0"/>
-                  <wp:docPr id="391896200" name="Grafik 4"/>
-                  <wp:cNvGraphicFramePr>
-                    <a:graphicFrameLocks xmlns:a="http://schemas.openxmlformats.org/drawingml/2006/main"/>
-                  </wp:cNvGraphicFramePr>
-                  <a:graphic xmlns:a="http://schemas.openxmlformats.org/drawingml/2006/main">
-                    <a:graphicData uri="http://schemas.openxmlformats.org/drawingml/2006/picture">
-                      <pic:pic xmlns:pic="http://schemas.openxmlformats.org/drawingml/2006/picture">
-                        <pic:nvPicPr>
-                          <pic:cNvPr id="0" name="Picture 4"/>
-                          <pic:cNvPicPr preferRelativeResize="0">
-                            <a:picLocks noChangeAspect="1" noChangeArrowheads="1"/>
-                          </pic:cNvPicPr>
-                        </pic:nvPicPr>
-                        <pic:blipFill>
-                          <a:blip r:embed="rId14" cstate="print">
-                            <a:extLst>
-                              <a:ext uri="{28A0092B-C50C-407E-A947-70E740481C1C}">
-                                <a14:useLocalDpi xmlns:a14="http://schemas.microsoft.com/office/drawing/2010/main" val="0"/>
-                              </a:ext>
-                            </a:extLst>
-                          </a:blip>
-                          <a:srcRect/>
-                          <a:stretch>
-                            <a:fillRect/>
-                          </a:stretch>
-                        </pic:blipFill>
-                        <pic:spPr bwMode="auto">
-                          <a:xfrm>
-                            <a:off x="0" y="0"/>
-                            <a:ext cx="1800000" cy="1800000"/>
-                          </a:xfrm>
-                          <a:prstGeom prst="rect">
-                            <a:avLst/>
-                          </a:prstGeom>
-                          <a:noFill/>
-                          <a:ln>
-                            <a:noFill/>
-                          </a:ln>
-                        </pic:spPr>
-                      </pic:pic>
-                    </a:graphicData>
-                  </a:graphic>
-                </wp:inline>
-              </w:drawing>
-            </w:r>
-          </w:p>
-        </w:tc>
-        <w:tc>
-          <w:tcPr>
-            <w:tcW w:w="3500" w:type="dxa"/>
-          </w:tcPr>
-          <w:p>
-            <w:r>
-              <w:rPr>
-                <w:noProof/>
-              </w:rPr>
-              <w:drawing>
-                <wp:inline distT="0" distB="0" distL="0" distR="0" wp14:anchorId="0CC6D6A9" wp14:editId="5D662BC8">
-                  <wp:extent cx="1800000" cy="1800000"/>
-                  <wp:effectExtent l="0" t="0" r="0" b="0"/>
-                  <wp:docPr id="1787334816" name="Grafik 2"/>
-                  <wp:cNvGraphicFramePr>
-                    <a:graphicFrameLocks xmlns:a="http://schemas.openxmlformats.org/drawingml/2006/main"/>
-                  </wp:cNvGraphicFramePr>
-                  <a:graphic xmlns:a="http://schemas.openxmlformats.org/drawingml/2006/main">
-                    <a:graphicData uri="http://schemas.openxmlformats.org/drawingml/2006/picture">
-                      <pic:pic xmlns:pic="http://schemas.openxmlformats.org/drawingml/2006/picture">
-                        <pic:nvPicPr>
-                          <pic:cNvPr id="0" name="Picture 2"/>
-                          <pic:cNvPicPr preferRelativeResize="0">
-                            <a:picLocks noChangeAspect="1" noChangeArrowheads="1"/>
-                          </pic:cNvPicPr>
-                        </pic:nvPicPr>
-                        <pic:blipFill>
-                          <a:blip r:embed="rId15" cstate="print">
-                            <a:extLst>
-                              <a:ext uri="{28A0092B-C50C-407E-A947-70E740481C1C}">
-                                <a14:useLocalDpi xmlns:a14="http://schemas.microsoft.com/office/drawing/2010/main" val="0"/>
-                              </a:ext>
-                            </a:extLst>
-                          </a:blip>
-                          <a:srcRect/>
-                          <a:stretch>
-                            <a:fillRect/>
-                          </a:stretch>
-                        </pic:blipFill>
-                        <pic:spPr bwMode="auto">
-                          <a:xfrm>
-                            <a:off x="0" y="0"/>
-                            <a:ext cx="1800000" cy="1800000"/>
-                          </a:xfrm>
-                          <a:prstGeom prst="rect">
-                            <a:avLst/>
-                          </a:prstGeom>
-                          <a:noFill/>
-                          <a:ln>
-                            <a:noFill/>
-                          </a:ln>
-                        </pic:spPr>
-                      </pic:pic>
-                    </a:graphicData>
-                  </a:graphic>
-                </wp:inline>
-              </w:drawing>
-            </w:r>
-          </w:p>
-        </w:tc>
-        <w:tc>
-          <w:tcPr>
-            <w:tcW w:w="2060" w:type="dxa"/>
-          </w:tcPr>
-          <w:p>
-            <w:pPr>
-              <w:rPr>
-                <w:noProof/>
-              </w:rPr>
-            </w:pPr>
-            <w:r>
-              <w:rPr>
-                <w:noProof/>
-              </w:rPr>
-              <w:drawing>
                 <wp:inline distT="0" distB="0" distL="0" distR="0" wp14:anchorId="71E2CA28" wp14:editId="0DBE6123">
                   <wp:extent cx="1800000" cy="1800000"/>
                   <wp:effectExtent l="0" t="0" r="0" b="0"/>
@@ -994,7 +1005,7 @@
                           </pic:cNvPicPr>
                         </pic:nvPicPr>
                         <pic:blipFill>
-                          <a:blip r:embed="rId16">
+                          <a:blip r:embed="rId13">
                             <a:extLst>
                               <a:ext uri="{28A0092B-C50C-407E-A947-70E740481C1C}">
                                 <a14:useLocalDpi xmlns:a14="http://schemas.microsoft.com/office/drawing/2010/main" val="0"/>

</xml_diff>